<commit_message>
Change code to accomondate Assemblyline change
make the access node flexible.
smart detect file type for csv and txt as well as other entity, automatically fill in MIME types.
add maintnance and license column in Excel workbook.
</commit_message>
<xml_diff>
--- a/project.100/methods.docx
+++ b/project.100/methods.docx
@@ -5,7 +5,6 @@
     <w:p>
       <w:pPr>
         <w:spacing w:line="240" w:lineRule="auto"/>
-        <w:ind w:firstLine="720"/>
         <w:rPr>
           <w:rFonts w:ascii="Cambria" w:hAnsi="Cambria"/>
           <w:color w:val="000000" w:themeColor="text1"/>
@@ -16,7 +15,23 @@
           <w:rFonts w:ascii="Cambria" w:hAnsi="Cambria"/>
           <w:color w:val="000000" w:themeColor="text1"/>
         </w:rPr>
-        <w:t>This is method.</w:t>
+        <w:t xml:space="preserve">This is </w:t>
+      </w:r>
+      <w:r>
+        <w:rPr>
+          <w:rFonts w:ascii="Cambria" w:hAnsi="Cambria"/>
+          <w:color w:val="000000" w:themeColor="text1"/>
+        </w:rPr>
+        <w:t xml:space="preserve">a place for </w:t>
+      </w:r>
+      <w:bookmarkStart w:id="0" w:name="_GoBack"/>
+      <w:bookmarkEnd w:id="0"/>
+      <w:r>
+        <w:rPr>
+          <w:rFonts w:ascii="Cambria" w:hAnsi="Cambria"/>
+          <w:color w:val="000000" w:themeColor="text1"/>
+        </w:rPr>
+        <w:t>method.</w:t>
       </w:r>
     </w:p>
     <w:p>
@@ -27,8 +42,6 @@
           <w:rFonts w:ascii="Cambria" w:hAnsi="Cambria"/>
         </w:rPr>
       </w:pPr>
-      <w:bookmarkStart w:id="0" w:name="_GoBack"/>
-      <w:bookmarkEnd w:id="0"/>
     </w:p>
     <w:sectPr>
       <w:pgSz w:w="12240" w:h="15840"/>

</xml_diff>